<commit_message>
tried to add login component
</commit_message>
<xml_diff>
--- a/requirements document eKYC Crypto Currency Exchange .docx
+++ b/requirements document eKYC Crypto Currency Exchange .docx
@@ -614,16 +614,8 @@
               <w:rPr>
                 <w:rFonts w:eastAsiaTheme="minorHAnsi" w:cstheme="minorBidi"/>
               </w:rPr>
-              <w:t>Christopher/</w:t>
+              <w:t>Christopher/Beining</w:t>
             </w:r>
-            <w:proofErr w:type="spellStart"/>
-            <w:r>
-              <w:rPr>
-                <w:rFonts w:eastAsiaTheme="minorHAnsi" w:cstheme="minorBidi"/>
-              </w:rPr>
-              <w:t>Beining</w:t>
-            </w:r>
-            <w:proofErr w:type="spellEnd"/>
           </w:p>
         </w:tc>
       </w:tr>
@@ -788,16 +780,8 @@
               <w:rPr>
                 <w:rFonts w:eastAsiaTheme="minorHAnsi" w:cstheme="minorBidi"/>
               </w:rPr>
-              <w:t>Christopher/</w:t>
+              <w:t>Christopher/Beining</w:t>
             </w:r>
-            <w:proofErr w:type="spellStart"/>
-            <w:r>
-              <w:rPr>
-                <w:rFonts w:eastAsiaTheme="minorHAnsi" w:cstheme="minorBidi"/>
-              </w:rPr>
-              <w:t>Beining</w:t>
-            </w:r>
-            <w:proofErr w:type="spellEnd"/>
           </w:p>
         </w:tc>
       </w:tr>
@@ -4693,7 +4677,6 @@
         </w:rPr>
         <w:t xml:space="preserve">The application that we are building will have permission system-based roles with the use of hyper ledger fabric to control transactions, approve transactions </w:t>
       </w:r>
-      <w:proofErr w:type="gramStart"/>
       <w:r>
         <w:rPr>
           <w:rFonts w:cs="Arial"/>
@@ -4701,9 +4684,8 @@
           <w:szCs w:val="20"/>
           <w:lang w:val="en-CA"/>
         </w:rPr>
-        <w:t>and also</w:t>
-      </w:r>
-      <w:proofErr w:type="gramEnd"/>
+        <w:t>and</w:t>
+      </w:r>
       <w:r>
         <w:rPr>
           <w:rFonts w:cs="Arial"/>
@@ -4755,6 +4737,24 @@
           <w:lang w:val="en-CA"/>
         </w:rPr>
       </w:pPr>
+      <w:r>
+        <w:rPr>
+          <w:rFonts w:cs="Arial"/>
+          <w:color w:val="000000"/>
+          <w:szCs w:val="20"/>
+          <w:lang w:val="en-CA"/>
+        </w:rPr>
+        <w:t>Storing</w:t>
+      </w:r>
+      <w:r>
+        <w:rPr>
+          <w:rFonts w:cs="Arial"/>
+          <w:color w:val="000000"/>
+          <w:szCs w:val="20"/>
+          <w:lang w:val="en-CA"/>
+        </w:rPr>
+        <w:t xml:space="preserve"> </w:t>
+      </w:r>
       <w:proofErr w:type="spellStart"/>
       <w:r>
         <w:rPr>
@@ -4763,7 +4763,16 @@
           <w:szCs w:val="20"/>
           <w:lang w:val="en-CA"/>
         </w:rPr>
-        <w:t>Stroring</w:t>
+        <w:t>e</w:t>
+      </w:r>
+      <w:r>
+        <w:rPr>
+          <w:rFonts w:cs="Arial"/>
+          <w:color w:val="000000"/>
+          <w:szCs w:val="20"/>
+          <w:lang w:val="en-CA"/>
+        </w:rPr>
+        <w:t>KYC</w:t>
       </w:r>
       <w:proofErr w:type="spellEnd"/>
       <w:r>
@@ -4773,25 +4782,7 @@
           <w:szCs w:val="20"/>
           <w:lang w:val="en-CA"/>
         </w:rPr>
-        <w:t xml:space="preserve"> </w:t>
-      </w:r>
-      <w:r>
-        <w:rPr>
-          <w:rFonts w:cs="Arial"/>
-          <w:color w:val="000000"/>
-          <w:szCs w:val="20"/>
-          <w:lang w:val="en-CA"/>
-        </w:rPr>
-        <w:t>e</w:t>
-      </w:r>
-      <w:r>
-        <w:rPr>
-          <w:rFonts w:cs="Arial"/>
-          <w:color w:val="000000"/>
-          <w:szCs w:val="20"/>
-          <w:lang w:val="en-CA"/>
-        </w:rPr>
-        <w:t>KYC information of user</w:t>
+        <w:t xml:space="preserve"> information of user</w:t>
       </w:r>
     </w:p>
     <w:p>
@@ -11543,16 +11534,7 @@
           <w:szCs w:val="20"/>
           <w:lang w:val="en-CA"/>
         </w:rPr>
-        <w:t>Th</w:t>
-      </w:r>
-      <w:r>
-        <w:rPr>
-          <w:rFonts w:cs="Arial"/>
-          <w:color w:val="000000"/>
-          <w:szCs w:val="20"/>
-          <w:lang w:val="en-CA"/>
-        </w:rPr>
-        <w:t>e Stake holder will be the crypto exchange and FINTRAC Canada</w:t>
+        <w:t>The Stake holder will be the crypto exchange and FINTRAC Canada</w:t>
       </w:r>
     </w:p>
     <w:p>
@@ -11955,7 +11937,7 @@
           <w:szCs w:val="20"/>
           <w:lang w:val="en-CA"/>
         </w:rPr>
-        <w:t>. Ordering services assure</w:t>
+        <w:t xml:space="preserve">. Ordering services assure deterministic features </w:t>
       </w:r>
       <w:r>
         <w:rPr>
@@ -11963,7 +11945,7 @@
           <w:szCs w:val="20"/>
           <w:lang w:val="en-CA"/>
         </w:rPr>
-        <w:t xml:space="preserve"> </w:t>
+        <w:t xml:space="preserve">of </w:t>
       </w:r>
       <w:r>
         <w:rPr>
@@ -11971,73 +11953,7 @@
           <w:szCs w:val="20"/>
           <w:lang w:val="en-CA"/>
         </w:rPr>
-        <w:t xml:space="preserve">deterministic features </w:t>
-      </w:r>
-      <w:r>
-        <w:rPr>
-          <w:rFonts w:cs="Arial"/>
-          <w:szCs w:val="20"/>
-          <w:lang w:val="en-CA"/>
-        </w:rPr>
-        <w:t xml:space="preserve">of </w:t>
-      </w:r>
-      <w:r>
-        <w:rPr>
-          <w:rFonts w:cs="Arial"/>
-          <w:szCs w:val="20"/>
-          <w:lang w:val="en-CA"/>
-        </w:rPr>
-        <w:t>the consensus algorithms, which means any block validated by the peer is</w:t>
-      </w:r>
-      <w:r>
-        <w:rPr>
-          <w:rFonts w:cs="Arial"/>
-          <w:szCs w:val="20"/>
-          <w:lang w:val="en-CA"/>
-        </w:rPr>
-        <w:t xml:space="preserve"> </w:t>
-      </w:r>
-      <w:r>
-        <w:rPr>
-          <w:rFonts w:cs="Arial"/>
-          <w:szCs w:val="20"/>
-          <w:lang w:val="en-CA"/>
-        </w:rPr>
-        <w:t xml:space="preserve">guaranteed to be final and correct. </w:t>
-      </w:r>
-      <w:proofErr w:type="spellStart"/>
-      <w:r>
-        <w:rPr>
-          <w:rFonts w:cs="Arial"/>
-          <w:szCs w:val="20"/>
-          <w:lang w:val="en-CA"/>
-        </w:rPr>
-        <w:t>Orderers</w:t>
-      </w:r>
-      <w:proofErr w:type="spellEnd"/>
-      <w:r>
-        <w:rPr>
-          <w:rFonts w:cs="Arial"/>
-          <w:szCs w:val="20"/>
-          <w:lang w:val="en-CA"/>
-        </w:rPr>
-        <w:t xml:space="preserve"> also maintain the list of organizations that are</w:t>
-      </w:r>
-      <w:r>
-        <w:rPr>
-          <w:rFonts w:cs="Arial"/>
-          <w:szCs w:val="20"/>
-          <w:lang w:val="en-CA"/>
-        </w:rPr>
-        <w:t xml:space="preserve"> </w:t>
-      </w:r>
-      <w:r>
-        <w:rPr>
-          <w:rFonts w:cs="Arial"/>
-          <w:szCs w:val="20"/>
-          <w:lang w:val="en-CA"/>
-        </w:rPr>
-        <w:t>allowed to create channels.</w:t>
+        <w:t>the consensus algorithms, which means any block validated by the peer is guaranteed to be final and correct. Orderers also maintain the list of organizations that are allowed to create channels.</w:t>
       </w:r>
     </w:p>
     <w:p>
@@ -12405,15 +12321,13 @@
               </w:rPr>
               <w:t xml:space="preserve">Users need to be able to search and email legislators in their </w:t>
             </w:r>
-            <w:proofErr w:type="spellStart"/>
             <w:r>
               <w:rPr>
                 <w:i/>
                 <w:color w:val="000000"/>
               </w:rPr>
-              <w:t>aread</w:t>
+              <w:t>area</w:t>
             </w:r>
-            <w:proofErr w:type="spellEnd"/>
           </w:p>
         </w:tc>
         <w:tc>
@@ -14624,14 +14538,12 @@
         </w:rPr>
         <w:t xml:space="preserve">Account Director, </w:t>
       </w:r>
-      <w:proofErr w:type="spellStart"/>
       <w:r>
         <w:rPr>
           <w:rFonts w:eastAsiaTheme="minorHAnsi" w:cstheme="minorBidi"/>
         </w:rPr>
-        <w:t>Deepaak</w:t>
-      </w:r>
-      <w:proofErr w:type="spellEnd"/>
+        <w:t>Deepak</w:t>
+      </w:r>
       <w:r>
         <w:rPr>
           <w:rFonts w:eastAsiaTheme="minorHAnsi" w:cstheme="minorBidi"/>
@@ -22015,10 +21927,23 @@
 </file>
 
 <file path=customXml/item1.xml><?xml version="1.0" encoding="utf-8"?>
-<b:Sources xmlns:b="http://schemas.openxmlformats.org/officeDocument/2006/bibliography" xmlns="http://schemas.openxmlformats.org/officeDocument/2006/bibliography" SelectedStyle="\APA.XSL" StyleName="APA"/>
+<?mso-contentType ?>
+<FormTemplates xmlns="http://schemas.microsoft.com/sharepoint/v3/contenttype/forms">
+  <Display>DocumentLibraryForm</Display>
+  <Edit>DocumentLibraryForm</Edit>
+  <New>DocumentLibraryForm</New>
+</FormTemplates>
 </file>
 
 <file path=customXml/item2.xml><?xml version="1.0" encoding="utf-8"?>
+<p:properties xmlns:p="http://schemas.microsoft.com/office/2006/metadata/properties" xmlns:xsi="http://www.w3.org/2001/XMLSchema-instance">
+  <documentManagement>
+    <Owner xmlns="8e408399-932d-4284-a2ab-eb29a0d969ca">Jason Norton</Owner>
+  </documentManagement>
+</p:properties>
+</file>
+
+<file path=customXml/item3.xml><?xml version="1.0" encoding="utf-8"?>
 <ct:contentTypeSchema xmlns:ct="http://schemas.microsoft.com/office/2006/metadata/contentType" xmlns:ma="http://schemas.microsoft.com/office/2006/metadata/properties/metaAttributes" ct:_="" ma:_="" ma:contentTypeName="Document" ma:contentTypeID="0x010100E224F4985BD26C4DB229AB7482357A95" ma:contentTypeVersion="1" ma:contentTypeDescription="Create a new document." ma:contentTypeScope="" ma:versionID="51ba53e9a2779dd96f5b6f66a200dffb">
   <xsd:schema xmlns:xsd="http://www.w3.org/2001/XMLSchema" xmlns:p="http://schemas.microsoft.com/office/2006/metadata/properties" xmlns:ns2="8e408399-932d-4284-a2ab-eb29a0d969ca" targetNamespace="http://schemas.microsoft.com/office/2006/metadata/properties" ma:root="true" ma:fieldsID="d57c3609d213c289314f6dd42837be9a" ns2:_="">
     <xsd:import namespace="8e408399-932d-4284-a2ab-eb29a0d969ca"/>
@@ -22080,32 +22005,28 @@
 </ct:contentTypeSchema>
 </file>
 
-<file path=customXml/item3.xml><?xml version="1.0" encoding="utf-8"?>
-<p:properties xmlns:p="http://schemas.microsoft.com/office/2006/metadata/properties" xmlns:xsi="http://www.w3.org/2001/XMLSchema-instance">
-  <documentManagement>
-    <Owner xmlns="8e408399-932d-4284-a2ab-eb29a0d969ca">Jason Norton</Owner>
-  </documentManagement>
-</p:properties>
-</file>
-
 <file path=customXml/item4.xml><?xml version="1.0" encoding="utf-8"?>
-<?mso-contentType ?>
-<FormTemplates xmlns="http://schemas.microsoft.com/sharepoint/v3/contenttype/forms">
-  <Display>DocumentLibraryForm</Display>
-  <Edit>DocumentLibraryForm</Edit>
-  <New>DocumentLibraryForm</New>
-</FormTemplates>
+<b:Sources xmlns:b="http://schemas.openxmlformats.org/officeDocument/2006/bibliography" xmlns="http://schemas.openxmlformats.org/officeDocument/2006/bibliography" SelectedStyle="\APA.XSL" StyleName="APA"/>
 </file>
 
 <file path=customXml/itemProps1.xml><?xml version="1.0" encoding="utf-8"?>
-<ds:datastoreItem xmlns:ds="http://schemas.openxmlformats.org/officeDocument/2006/customXml" ds:itemID="{3F71FA02-8C94-4700-97D1-565A424FB257}">
+<ds:datastoreItem xmlns:ds="http://schemas.openxmlformats.org/officeDocument/2006/customXml" ds:itemID="{74BE96DC-3F7C-427B-A396-12430C2BE925}">
   <ds:schemaRefs>
-    <ds:schemaRef ds:uri="http://schemas.openxmlformats.org/officeDocument/2006/bibliography"/>
+    <ds:schemaRef ds:uri="http://schemas.microsoft.com/sharepoint/v3/contenttype/forms"/>
   </ds:schemaRefs>
 </ds:datastoreItem>
 </file>
 
 <file path=customXml/itemProps2.xml><?xml version="1.0" encoding="utf-8"?>
+<ds:datastoreItem xmlns:ds="http://schemas.openxmlformats.org/officeDocument/2006/customXml" ds:itemID="{AAA0BC29-A0C0-4882-A696-4DF31837514A}">
+  <ds:schemaRefs>
+    <ds:schemaRef ds:uri="http://schemas.microsoft.com/office/2006/metadata/properties"/>
+    <ds:schemaRef ds:uri="8e408399-932d-4284-a2ab-eb29a0d969ca"/>
+  </ds:schemaRefs>
+</ds:datastoreItem>
+</file>
+
+<file path=customXml/itemProps3.xml><?xml version="1.0" encoding="utf-8"?>
 <ds:datastoreItem xmlns:ds="http://schemas.openxmlformats.org/officeDocument/2006/customXml" ds:itemID="{779E744D-9898-4229-A8C9-A695467D5B04}">
   <ds:schemaRefs>
     <ds:schemaRef ds:uri="http://schemas.microsoft.com/office/2006/metadata/contentType"/>
@@ -22122,19 +22043,10 @@
 </ds:datastoreItem>
 </file>
 
-<file path=customXml/itemProps3.xml><?xml version="1.0" encoding="utf-8"?>
-<ds:datastoreItem xmlns:ds="http://schemas.openxmlformats.org/officeDocument/2006/customXml" ds:itemID="{AAA0BC29-A0C0-4882-A696-4DF31837514A}">
+<file path=customXml/itemProps4.xml><?xml version="1.0" encoding="utf-8"?>
+<ds:datastoreItem xmlns:ds="http://schemas.openxmlformats.org/officeDocument/2006/customXml" ds:itemID="{3F71FA02-8C94-4700-97D1-565A424FB257}">
   <ds:schemaRefs>
-    <ds:schemaRef ds:uri="http://schemas.microsoft.com/office/2006/metadata/properties"/>
-    <ds:schemaRef ds:uri="8e408399-932d-4284-a2ab-eb29a0d969ca"/>
-  </ds:schemaRefs>
-</ds:datastoreItem>
-</file>
-
-<file path=customXml/itemProps4.xml><?xml version="1.0" encoding="utf-8"?>
-<ds:datastoreItem xmlns:ds="http://schemas.openxmlformats.org/officeDocument/2006/customXml" ds:itemID="{74BE96DC-3F7C-427B-A396-12430C2BE925}">
-  <ds:schemaRefs>
-    <ds:schemaRef ds:uri="http://schemas.microsoft.com/sharepoint/v3/contenttype/forms"/>
+    <ds:schemaRef ds:uri="http://schemas.openxmlformats.org/officeDocument/2006/bibliography"/>
   </ds:schemaRefs>
 </ds:datastoreItem>
 </file>
</xml_diff>